<commit_message>
Added final report documents
</commit_message>
<xml_diff>
--- a/FinalReport.docx
+++ b/FinalReport.docx
@@ -14,6 +14,12 @@
           <w:rFonts w:eastAsia="MS Mincho"/>
         </w:rPr>
         <w:t>ECSE 425</w:t>
+      </w:r>
+      <w:r>
+        <w:rPr>
+          <w:rFonts w:eastAsia="MS Mincho"/>
+        </w:rPr>
+        <w:t xml:space="preserve"> – Winter 2016</w:t>
       </w:r>
       <w:r>
         <w:rPr>
@@ -55,42 +61,21 @@
           <w:rFonts w:eastAsia="MS Mincho"/>
         </w:rPr>
         <w:sectPr>
-          <w:footerReference w:type="default" r:id="rId10"/>
+          <w:headerReference w:type="default" r:id="rId10"/>
+          <w:footerReference w:type="default" r:id="rId11"/>
           <w:pgSz w:w="11909" w:h="16834" w:code="9"/>
           <w:pgMar w:top="1080" w:right="734" w:bottom="2434" w:left="734" w:header="720" w:footer="720" w:gutter="0"/>
           <w:cols w:space="720"/>
           <w:docGrid w:linePitch="360"/>
         </w:sectPr>
       </w:pPr>
-      <w:proofErr w:type="spellStart"/>
       <w:r>
         <w:rPr>
           <w:rFonts w:eastAsia="MS Mincho"/>
         </w:rPr>
-        <w:t>Joud</w:t>
-      </w:r>
-      <w:proofErr w:type="spellEnd"/>
-      <w:r>
-        <w:rPr>
-          <w:rFonts w:eastAsia="MS Mincho"/>
-        </w:rPr>
-        <w:t xml:space="preserve"> </w:t>
-      </w:r>
-      <w:proofErr w:type="spellStart"/>
-      <w:r>
-        <w:rPr>
-          <w:rFonts w:eastAsia="MS Mincho"/>
-        </w:rPr>
-        <w:t>Chataoui</w:t>
-      </w:r>
-      <w:proofErr w:type="spellEnd"/>
-      <w:r>
-        <w:rPr>
-          <w:rFonts w:eastAsia="MS Mincho"/>
-        </w:rPr>
-        <w:t xml:space="preserve"> – </w:t>
-      </w:r>
-      <w:hyperlink r:id="rId11" w:history="1">
+        <w:t xml:space="preserve">Joud Chataoui – </w:t>
+      </w:r>
+      <w:hyperlink r:id="rId12" w:history="1">
         <w:r>
           <w:rPr>
             <w:rStyle w:val="Hyperlink"/>
@@ -104,36 +89,9 @@
           <w:rFonts w:eastAsia="MS Mincho"/>
         </w:rPr>
         <w:br/>
-      </w:r>
-      <w:proofErr w:type="spellStart"/>
-      <w:r>
-        <w:rPr>
-          <w:rFonts w:eastAsia="MS Mincho"/>
-        </w:rPr>
-        <w:t>Sajad</w:t>
-      </w:r>
-      <w:proofErr w:type="spellEnd"/>
-      <w:r>
-        <w:rPr>
-          <w:rFonts w:eastAsia="MS Mincho"/>
-        </w:rPr>
-        <w:t xml:space="preserve"> </w:t>
-      </w:r>
-      <w:proofErr w:type="spellStart"/>
-      <w:r>
-        <w:rPr>
-          <w:rFonts w:eastAsia="MS Mincho"/>
-        </w:rPr>
-        <w:t>Darabi</w:t>
-      </w:r>
-      <w:proofErr w:type="spellEnd"/>
-      <w:r>
-        <w:rPr>
-          <w:rFonts w:eastAsia="MS Mincho"/>
-        </w:rPr>
-        <w:t xml:space="preserve"> – </w:t>
-      </w:r>
-      <w:hyperlink r:id="rId12" w:history="1">
+        <w:t xml:space="preserve">Sajad Darabi – </w:t>
+      </w:r>
+      <w:hyperlink r:id="rId13" w:history="1">
         <w:r>
           <w:rPr>
             <w:rStyle w:val="Hyperlink"/>
@@ -147,23 +105,9 @@
           <w:rFonts w:eastAsia="MS Mincho"/>
         </w:rPr>
         <w:br/>
-        <w:t xml:space="preserve">Sebastien </w:t>
-      </w:r>
-      <w:proofErr w:type="spellStart"/>
-      <w:r>
-        <w:rPr>
-          <w:rFonts w:eastAsia="MS Mincho"/>
-        </w:rPr>
-        <w:t>Melki</w:t>
-      </w:r>
-      <w:proofErr w:type="spellEnd"/>
-      <w:r>
-        <w:rPr>
-          <w:rFonts w:eastAsia="MS Mincho"/>
-        </w:rPr>
-        <w:t xml:space="preserve"> – </w:t>
-      </w:r>
-      <w:hyperlink r:id="rId13" w:history="1">
+        <w:t xml:space="preserve">Sebastien Melki – </w:t>
+      </w:r>
+      <w:hyperlink r:id="rId14" w:history="1">
         <w:r>
           <w:rPr>
             <w:rStyle w:val="Hyperlink"/>
@@ -177,20 +121,22 @@
           <w:rFonts w:eastAsia="MS Mincho"/>
         </w:rPr>
         <w:br/>
-      </w:r>
-      <w:proofErr w:type="spellStart"/>
+        <w:t xml:space="preserve">Hoai Phuoc Truong – </w:t>
+      </w:r>
+      <w:hyperlink r:id="rId15" w:history="1">
+        <w:r>
+          <w:rPr>
+            <w:rStyle w:val="Hyperlink"/>
+            <w:rFonts w:eastAsia="MS Mincho"/>
+          </w:rPr>
+          <w:t>phuoc.truong2@mail.mcgill.ca</w:t>
+        </w:r>
+      </w:hyperlink>
       <w:r>
         <w:rPr>
           <w:rFonts w:eastAsia="MS Mincho"/>
         </w:rPr>
-        <w:t>Hoai</w:t>
-      </w:r>
-      <w:proofErr w:type="spellEnd"/>
-      <w:r>
-        <w:rPr>
-          <w:rFonts w:eastAsia="MS Mincho"/>
-        </w:rPr>
-        <w:t xml:space="preserve"> Phuoc Truong – phuoc.truong2@mail.mcgill.ca</w:t>
+        <w:t xml:space="preserve"> </w:t>
       </w:r>
     </w:p>
     <w:p>
@@ -274,11 +220,9 @@
       <w:r>
         <w:t xml:space="preserve"> </w:t>
       </w:r>
-      <w:proofErr w:type="gramStart"/>
       <w:r>
         <w:t>This</w:t>
       </w:r>
-      <w:proofErr w:type="gramEnd"/>
       <w:r>
         <w:t xml:space="preserve"> document discuss</w:t>
       </w:r>
@@ -398,12 +342,6 @@
         </w:rPr>
         <w:t xml:space="preserve"> and reduce memory access delay.</w:t>
       </w:r>
-      <w:r>
-        <w:rPr>
-          <w:i w:val="0"/>
-        </w:rPr>
-        <w:t xml:space="preserve"> A</w:t>
-      </w:r>
     </w:p>
     <w:p>
       <w:pPr>
@@ -523,7 +461,6 @@
         <w:ind w:left="993"/>
         <w:jc w:val="both"/>
       </w:pPr>
-      <w:proofErr w:type="spellStart"/>
       <w:r>
         <w:rPr>
           <w:b/>
@@ -536,7 +473,6 @@
         </w:rPr>
         <w:t>em_writeback_register</w:t>
       </w:r>
-      <w:proofErr w:type="spellEnd"/>
       <w:r>
         <w:t>: Used by the write-back stage to update the correct register.</w:t>
       </w:r>
@@ -550,7 +486,6 @@
         <w:ind w:left="993"/>
         <w:jc w:val="both"/>
       </w:pPr>
-      <w:proofErr w:type="spellStart"/>
       <w:r>
         <w:rPr>
           <w:b/>
@@ -563,7 +498,6 @@
         </w:rPr>
         <w:t>ranch_signal</w:t>
       </w:r>
-      <w:proofErr w:type="spellEnd"/>
       <w:r>
         <w:t>: Sent to the instruction fetch unit to change PC value.</w:t>
       </w:r>
@@ -577,14 +511,12 @@
         <w:ind w:left="993"/>
         <w:jc w:val="both"/>
       </w:pPr>
-      <w:proofErr w:type="spellStart"/>
       <w:r>
         <w:rPr>
           <w:b/>
         </w:rPr>
         <w:t>Branch_address</w:t>
       </w:r>
-      <w:proofErr w:type="spellEnd"/>
       <w:r>
         <w:t xml:space="preserve">: This signal complements the previous one, it represents the address of the next instruction when we branch. This address becomes the new PC if </w:t>
       </w:r>
@@ -657,19 +589,11 @@
         <w:ind w:left="993"/>
         <w:jc w:val="both"/>
       </w:pPr>
-      <w:proofErr w:type="spellStart"/>
       <w:r>
         <w:rPr>
           <w:b/>
         </w:rPr>
-        <w:t>Previous_forwarding_destinations_output</w:t>
-      </w:r>
-      <w:proofErr w:type="spellEnd"/>
-      <w:r>
-        <w:rPr>
-          <w:b/>
-        </w:rPr>
-        <w:t xml:space="preserve">: </w:t>
+        <w:t xml:space="preserve">Previous_forwarding_destinations_output: </w:t>
       </w:r>
       <w:r>
         <w:t>Passed to the forwarding unit. This signal keeps track of the destination regis</w:t>
@@ -712,19 +636,11 @@
         <w:ind w:left="993"/>
         <w:jc w:val="both"/>
       </w:pPr>
-      <w:proofErr w:type="spellStart"/>
       <w:r>
         <w:rPr>
           <w:b/>
         </w:rPr>
-        <w:t>Previous_forwarding_sources_output</w:t>
-      </w:r>
-      <w:proofErr w:type="spellEnd"/>
-      <w:r>
-        <w:rPr>
-          <w:b/>
-        </w:rPr>
-        <w:t>:</w:t>
+        <w:t>Previous_forwarding_sources_output:</w:t>
       </w:r>
       <w:r>
         <w:rPr>
@@ -745,14 +661,12 @@
         <w:ind w:left="993"/>
         <w:jc w:val="both"/>
       </w:pPr>
-      <w:proofErr w:type="spellStart"/>
       <w:r>
         <w:rPr>
           <w:b/>
         </w:rPr>
         <w:t>Previous_stall_destinations_output</w:t>
       </w:r>
-      <w:proofErr w:type="spellEnd"/>
       <w:r>
         <w:t>:</w:t>
       </w:r>
@@ -781,19 +695,11 @@
         <w:ind w:left="993"/>
         <w:jc w:val="both"/>
       </w:pPr>
-      <w:proofErr w:type="spellStart"/>
       <w:r>
         <w:rPr>
           <w:b/>
         </w:rPr>
-        <w:t>Previous_stall_sources_output</w:t>
-      </w:r>
-      <w:proofErr w:type="spellEnd"/>
-      <w:r>
-        <w:rPr>
-          <w:b/>
-        </w:rPr>
-        <w:t>:</w:t>
+        <w:t>Previous_stall_sources_output:</w:t>
       </w:r>
       <w:r>
         <w:rPr>
@@ -805,15 +711,7 @@
         <w:t>This signal is also forwarded to the stall unit</w:t>
       </w:r>
       <w:r>
-        <w:t xml:space="preserve"> and it is used with the </w:t>
-      </w:r>
-      <w:proofErr w:type="spellStart"/>
-      <w:r>
-        <w:t>previous_stall_destinations_output</w:t>
-      </w:r>
-      <w:proofErr w:type="spellEnd"/>
-      <w:r>
-        <w:t xml:space="preserve"> to decide whether the source of an instruction is the destination of a previous instruction and a stall is required for branch resolution.</w:t>
+        <w:t xml:space="preserve"> and it is used with the previous_stall_destinations_output to decide whether the source of an instruction is the destination of a previous instruction and a stall is required for branch resolution.</w:t>
       </w:r>
     </w:p>
     <w:p>
@@ -834,7 +732,13 @@
         <w:jc w:val="both"/>
       </w:pPr>
       <w:r>
-        <w:t>The execution stage is a very simple unit that simply receives signals from the decoder and the forwarding unit and acts on the passed operands based on the op-code.</w:t>
+        <w:t>The execution stage is a very simple unit that simply receives signals from the decoder and the forwarding unit and acts on the passe</w:t>
+      </w:r>
+      <w:r>
+        <w:t>d operands based on the op-code</w:t>
+      </w:r>
+      <w:r>
+        <w:t>.</w:t>
       </w:r>
     </w:p>
     <w:p>
@@ -972,7 +876,7 @@
       <w:pPr>
         <w:spacing w:after="120"/>
         <w:ind w:firstLine="289"/>
-        <w:jc w:val="left"/>
+        <w:jc w:val="both"/>
       </w:pPr>
       <w:r>
         <w:rPr>
@@ -1014,7 +918,7 @@
           <w:tab w:val="left" w:pos="284"/>
         </w:tabs>
         <w:spacing w:before="60"/>
-        <w:jc w:val="left"/>
+        <w:jc w:val="both"/>
       </w:pPr>
       <w:r>
         <w:rPr>
@@ -1132,31 +1036,21 @@
         <w:ind w:left="284" w:firstLine="0"/>
       </w:pPr>
       <w:r>
-        <w:t xml:space="preserve">As mentioned before, we tested each unit of our pipeline individually after implementation. This allowed us to easily divide the workload among team members. We usually worked in subgroups of two on each unit. For each unit, we wrote thorough test beds that covered corner cases </w:t>
+        <w:t>As mentioned before, we tested each unit of our pipeline individually after implementation. This allowed us to easily divide the workload among team members. We usually worked in subgroups of two on each unit. For each unit, we wrote thorough test beds that covered corner cases and different functionalities.</w:t>
+      </w:r>
+      <w:r>
+        <w:t xml:space="preserve"> In order to perform these tests </w:t>
       </w:r>
       <w:r>
         <w:lastRenderedPageBreak/>
-        <w:t>and different functionalities.</w:t>
-      </w:r>
-      <w:r>
-        <w:t xml:space="preserve"> In order to perform these tests in an isolated fashion, we drove the inputs to each unit (instead of having other units control them) and we checked the outputs to make sure the behavior was as expected.</w:t>
-      </w:r>
-      <w:bookmarkStart w:id="0" w:name="_GoBack"/>
-      <w:bookmarkEnd w:id="0"/>
+        <w:t>in an isolated fashion, we drove the inputs to each unit (instead of having other units control them) and we checked the outputs to make sure the behavior was as expected.</w:t>
+      </w:r>
       <w:r>
         <w:br/>
         <w:t xml:space="preserve">Once behavior was validated, we wired the units together and performed integration testing of the whole pipeline. Unsurprisingly, we noticed numerous flaws in our design and had to modify several components and add </w:t>
       </w:r>
       <w:r>
-        <w:t xml:space="preserve">intermediary signals. One important instance of that is the fact that we noticed that oftentimes, memory and write-back stages would get the wrong signal. For example, the write-back stage would write the result to the wrong register. After some investigation, we discovered that the register the data was being written to </w:t>
-      </w:r>
-      <w:proofErr w:type="gramStart"/>
-      <w:r>
-        <w:t>was</w:t>
-      </w:r>
-      <w:proofErr w:type="gramEnd"/>
-      <w:r>
-        <w:t xml:space="preserve"> the destination registe</w:t>
+        <w:t>intermediary signals. One important instance of that is the fact that we noticed that oftentimes, memory and write-back stages would get the wrong signal. For example, the write-back stage would write the result to the wrong register. After some investigation, we discovered that the register the data was being written to was the destination registe</w:t>
       </w:r>
       <w:r>
         <w:t xml:space="preserve">r of the instruction that came 4 clock cycles later (two instructions later). This behavior was due to the fact that the signal coming from the decoder was not delayed (it was directly wired to the write-back stage). To fix this, we added delay </w:t>
@@ -1167,7 +1061,7 @@
         <w:pStyle w:val="BodyText"/>
         <w:tabs>
           <w:tab w:val="clear" w:pos="288"/>
-          <w:tab w:val="left" w:pos="284"/>
+          <w:tab w:val="left" w:pos="426"/>
         </w:tabs>
         <w:ind w:left="284" w:firstLine="0"/>
       </w:pPr>
@@ -1191,7 +1085,19 @@
         <w:jc w:val="both"/>
       </w:pPr>
       <w:r>
-        <w:t>The instruction cache was tested by running our pipeline on 4 different programs. For each program the associativity (1, 2, 4, full), the cache size as well as the replacement strategy (</w:t>
+        <w:t xml:space="preserve">The instruction cache was tested by running our pipeline on </w:t>
+      </w:r>
+      <w:r>
+        <w:t>5</w:t>
+      </w:r>
+      <w:r>
+        <w:t xml:space="preserve"> different programs. </w:t>
+      </w:r>
+      <w:r>
+        <w:t xml:space="preserve">However, due to the limited presentation space, we only present analysis result on 4. To see the detail runtime for all tests, please refer to Appendix. </w:t>
+      </w:r>
+      <w:r>
+        <w:t>For each program the associativity (1, 2, 4, full), the cache size as well as the replacement strategy (</w:t>
       </w:r>
       <w:r>
         <w:t>r</w:t>
@@ -1212,30 +1118,29 @@
         <w:t>time in clock cycles without cache and with different cache configurations</w:t>
       </w:r>
       <w:r>
-        <w:t>. We believe a discussion of the miss rate is unnecessary because this is accounted for in the runtime</w:t>
+        <w:t xml:space="preserve">. We believe a discussion of the miss rate is unnecessary because this is accounted for </w:t>
+      </w:r>
+      <w:r>
+        <w:t>by</w:t>
+      </w:r>
+      <w:r>
+        <w:t xml:space="preserve"> the runtime</w:t>
       </w:r>
       <w:r>
         <w:t xml:space="preserve">. </w:t>
       </w:r>
       <w:r>
-        <w:t>In this section, we will look at the runtime of each program and the performance of each replacement algorithm in each case.</w:t>
-      </w:r>
-    </w:p>
-    <w:p>
-      <w:pPr>
-        <w:ind w:firstLine="284"/>
-        <w:jc w:val="both"/>
-      </w:pPr>
-      <w:r>
-        <w:t>A common characteristic of all programs is that the runtime decreases as cache size increases most likely because of a decrease in miss rate. Another common characteristic is that the runtimes plateau as cache size reaches 16 words because of the small loop size (less than 16 instructions).</w:t>
-      </w:r>
-      <w:r>
-        <w:t xml:space="preserve"> The third shared characteristic is that direct-mapped cache offers best performance among the associativity schemes. The limited size of our program results in very small competition for the same cache block.</w:t>
-      </w:r>
-    </w:p>
-    <w:p>
-      <w:pPr>
-        <w:ind w:firstLine="284"/>
+        <w:t xml:space="preserve">In this section, we will look at the runtime of each program and the performance of each </w:t>
+      </w:r>
+      <w:r>
+        <w:t>cache configuration</w:t>
+      </w:r>
+      <w:r>
+        <w:t xml:space="preserve"> in each case.</w:t>
+      </w:r>
+    </w:p>
+    <w:p>
+      <w:pPr>
         <w:jc w:val="both"/>
       </w:pPr>
     </w:p>
@@ -1287,385 +1192,22 @@
         <w:jc w:val="left"/>
       </w:pPr>
       <w:r>
-        <w:t>Direct</w:t>
-      </w:r>
-      <w:r>
-        <w:t xml:space="preserve">-mapped cache has the best performance in a random replacement scheme. </w:t>
-      </w:r>
-      <w:r>
-        <w:t>As mentioned before, t</w:t>
-      </w:r>
-      <w:r>
-        <w:t xml:space="preserve">his can be intuitively explained by the fact that </w:t>
-      </w:r>
-      <w:r>
-        <w:t>a direct mapped scheme is less affected by randomness in replacement since each instruction has only one slot it can be sent to.</w:t>
-      </w:r>
-    </w:p>
-    <w:p>
-      <w:pPr>
-        <w:pStyle w:val="BodyText"/>
-        <w:ind w:left="567" w:firstLine="0"/>
-        <w:jc w:val="left"/>
-      </w:pPr>
-    </w:p>
-    <w:p>
-      <w:pPr>
-        <w:pStyle w:val="BodyText"/>
-        <w:ind w:left="567" w:firstLine="0"/>
-        <w:jc w:val="left"/>
-      </w:pPr>
-    </w:p>
-    <w:p>
-      <w:pPr>
-        <w:pStyle w:val="BodyText"/>
-        <w:ind w:left="567" w:firstLine="0"/>
-        <w:jc w:val="left"/>
-      </w:pPr>
-    </w:p>
-    <w:p>
-      <w:pPr>
-        <w:pStyle w:val="BodyText"/>
-        <w:ind w:left="567" w:firstLine="0"/>
-        <w:jc w:val="left"/>
-      </w:pPr>
-    </w:p>
-    <w:p>
-      <w:pPr>
-        <w:pStyle w:val="BodyText"/>
-        <w:ind w:left="567" w:firstLine="0"/>
-        <w:jc w:val="left"/>
-      </w:pPr>
-    </w:p>
-    <w:p>
-      <w:pPr>
-        <w:pStyle w:val="BodyText"/>
-        <w:ind w:left="567" w:firstLine="0"/>
-        <w:jc w:val="left"/>
-      </w:pPr>
-    </w:p>
-    <w:p>
-      <w:pPr>
-        <w:pStyle w:val="BodyText"/>
-        <w:ind w:left="567" w:firstLine="0"/>
-        <w:jc w:val="left"/>
-      </w:pPr>
-      <w:r>
         <w:rPr>
           <w:noProof/>
-          <w:lang w:val="en-CA" w:eastAsia="en-CA"/>
         </w:rPr>
         <w:drawing>
-          <wp:anchor distT="6096" distB="3810" distL="120396" distR="118110" simplePos="0" relativeHeight="251656704" behindDoc="1" locked="0" layoutInCell="1" allowOverlap="1" wp14:anchorId="35E5C28B" wp14:editId="4A65130E">
+          <wp:anchor distT="6096" distB="3810" distL="120396" distR="118110" simplePos="0" relativeHeight="251656704" behindDoc="1" locked="0" layoutInCell="1" allowOverlap="1" wp14:anchorId="193089D4" wp14:editId="762447FA">
             <wp:simplePos x="0" y="0"/>
-            <wp:positionH relativeFrom="margin">
+            <wp:positionH relativeFrom="column">
               <wp:align>right</wp:align>
             </wp:positionH>
             <wp:positionV relativeFrom="paragraph">
-              <wp:posOffset>-407</wp:posOffset>
+              <wp:posOffset>833594</wp:posOffset>
             </wp:positionV>
-            <wp:extent cx="3076575" cy="2215878"/>
-            <wp:effectExtent l="0" t="0" r="9525" b="13335"/>
+            <wp:extent cx="3076575" cy="2214748"/>
+            <wp:effectExtent l="0" t="0" r="9525" b="14605"/>
             <wp:wrapNone/>
             <wp:docPr id="4" name="Chart 1"/>
-            <wp:cNvGraphicFramePr>
-              <a:graphicFrameLocks xmlns:a="http://schemas.openxmlformats.org/drawingml/2006/main"/>
-            </wp:cNvGraphicFramePr>
-            <a:graphic xmlns:a="http://schemas.openxmlformats.org/drawingml/2006/main">
-              <a:graphicData uri="http://schemas.openxmlformats.org/drawingml/2006/chart">
-                <c:chart xmlns:c="http://schemas.openxmlformats.org/drawingml/2006/chart" xmlns:r="http://schemas.openxmlformats.org/officeDocument/2006/relationships" r:id="rId14"/>
-              </a:graphicData>
-            </a:graphic>
-            <wp14:sizeRelH relativeFrom="margin">
-              <wp14:pctWidth>0</wp14:pctWidth>
-            </wp14:sizeRelH>
-            <wp14:sizeRelV relativeFrom="margin">
-              <wp14:pctHeight>0</wp14:pctHeight>
-            </wp14:sizeRelV>
-          </wp:anchor>
-        </w:drawing>
-      </w:r>
-    </w:p>
-    <w:p>
-      <w:pPr>
-        <w:pStyle w:val="BodyText"/>
-        <w:ind w:left="567" w:firstLine="0"/>
-        <w:jc w:val="left"/>
-      </w:pPr>
-    </w:p>
-    <w:p>
-      <w:pPr>
-        <w:pStyle w:val="BodyText"/>
-        <w:ind w:left="567" w:firstLine="0"/>
-        <w:jc w:val="left"/>
-      </w:pPr>
-    </w:p>
-    <w:p>
-      <w:pPr>
-        <w:pStyle w:val="BodyText"/>
-        <w:ind w:left="567" w:firstLine="0"/>
-        <w:jc w:val="left"/>
-      </w:pPr>
-    </w:p>
-    <w:p>
-      <w:pPr>
-        <w:pStyle w:val="BodyText"/>
-        <w:ind w:left="567" w:firstLine="0"/>
-        <w:jc w:val="left"/>
-      </w:pPr>
-    </w:p>
-    <w:p>
-      <w:pPr>
-        <w:pStyle w:val="BodyText"/>
-        <w:ind w:left="567" w:firstLine="0"/>
-        <w:jc w:val="left"/>
-      </w:pPr>
-    </w:p>
-    <w:p>
-      <w:pPr>
-        <w:pStyle w:val="BodyText"/>
-        <w:ind w:left="567" w:firstLine="0"/>
-        <w:jc w:val="left"/>
-      </w:pPr>
-    </w:p>
-    <w:p>
-      <w:pPr>
-        <w:pStyle w:val="BodyText"/>
-        <w:ind w:left="567" w:firstLine="0"/>
-        <w:jc w:val="left"/>
-      </w:pPr>
-    </w:p>
-    <w:p>
-      <w:pPr>
-        <w:pStyle w:val="BodyText"/>
-        <w:ind w:left="567" w:firstLine="0"/>
-        <w:jc w:val="left"/>
-      </w:pPr>
-    </w:p>
-    <w:p>
-      <w:pPr>
-        <w:pStyle w:val="BodyText"/>
-        <w:ind w:left="567" w:firstLine="0"/>
-        <w:jc w:val="left"/>
-      </w:pPr>
-    </w:p>
-    <w:p>
-      <w:pPr>
-        <w:pStyle w:val="BodyText"/>
-        <w:ind w:left="567" w:firstLine="0"/>
-        <w:jc w:val="left"/>
-      </w:pPr>
-    </w:p>
-    <w:p>
-      <w:pPr>
-        <w:pStyle w:val="BodyText"/>
-        <w:numPr>
-          <w:ilvl w:val="1"/>
-          <w:numId w:val="18"/>
-        </w:numPr>
-        <w:ind w:left="567" w:hanging="141"/>
-        <w:jc w:val="left"/>
-      </w:pPr>
-      <w:r>
-        <w:t>PLRU</w:t>
-      </w:r>
-    </w:p>
-    <w:p>
-      <w:pPr>
-        <w:pStyle w:val="BodyText"/>
-        <w:ind w:left="567" w:firstLine="0"/>
-      </w:pPr>
-      <w:r>
-        <w:t xml:space="preserve">The PLRU replacement </w:t>
-      </w:r>
-      <w:r>
-        <w:t>strategy</w:t>
-      </w:r>
-      <w:r>
-        <w:t xml:space="preserve"> provides more consistency in runtime among different </w:t>
-      </w:r>
-      <w:r>
-        <w:t>associativity schemes since this</w:t>
-      </w:r>
-      <w:r>
-        <w:t xml:space="preserve"> </w:t>
-      </w:r>
-      <w:r>
-        <w:t xml:space="preserve">replacement strategy </w:t>
-      </w:r>
-      <w:r>
-        <w:t>relies on the principle of temporal locality to ensure that the frequently accessed instructions remain in the cache regardless of the set size we are dealing with.</w:t>
-      </w:r>
-    </w:p>
-    <w:p>
-      <w:pPr>
-        <w:pStyle w:val="BodyText"/>
-        <w:ind w:left="567" w:firstLine="0"/>
-        <w:jc w:val="left"/>
-      </w:pPr>
-      <w:r>
-        <w:rPr>
-          <w:noProof/>
-          <w:lang w:val="en-CA" w:eastAsia="en-CA"/>
-        </w:rPr>
-        <w:drawing>
-          <wp:anchor distT="6096" distB="6477" distL="120396" distR="118110" simplePos="0" relativeHeight="251660800" behindDoc="1" locked="0" layoutInCell="1" allowOverlap="1" wp14:anchorId="0A53974A" wp14:editId="43DFA7FB">
-            <wp:simplePos x="0" y="0"/>
-            <wp:positionH relativeFrom="margin">
-              <wp:align>right</wp:align>
-            </wp:positionH>
-            <wp:positionV relativeFrom="paragraph">
-              <wp:posOffset>73050</wp:posOffset>
-            </wp:positionV>
-            <wp:extent cx="3076575" cy="2377440"/>
-            <wp:effectExtent l="0" t="0" r="9525" b="3810"/>
-            <wp:wrapNone/>
-            <wp:docPr id="7" name="Chart 3"/>
-            <wp:cNvGraphicFramePr>
-              <a:graphicFrameLocks xmlns:a="http://schemas.openxmlformats.org/drawingml/2006/main"/>
-            </wp:cNvGraphicFramePr>
-            <a:graphic xmlns:a="http://schemas.openxmlformats.org/drawingml/2006/main">
-              <a:graphicData uri="http://schemas.openxmlformats.org/drawingml/2006/chart">
-                <c:chart xmlns:c="http://schemas.openxmlformats.org/drawingml/2006/chart" xmlns:r="http://schemas.openxmlformats.org/officeDocument/2006/relationships" r:id="rId15"/>
-              </a:graphicData>
-            </a:graphic>
-            <wp14:sizeRelH relativeFrom="margin">
-              <wp14:pctWidth>0</wp14:pctWidth>
-            </wp14:sizeRelH>
-            <wp14:sizeRelV relativeFrom="margin">
-              <wp14:pctHeight>0</wp14:pctHeight>
-            </wp14:sizeRelV>
-          </wp:anchor>
-        </w:drawing>
-      </w:r>
-    </w:p>
-    <w:p>
-      <w:pPr>
-        <w:pStyle w:val="BodyText"/>
-        <w:ind w:left="567" w:firstLine="0"/>
-        <w:jc w:val="left"/>
-      </w:pPr>
-    </w:p>
-    <w:p>
-      <w:pPr>
-        <w:pStyle w:val="BodyText"/>
-        <w:ind w:left="567" w:firstLine="0"/>
-        <w:jc w:val="left"/>
-      </w:pPr>
-    </w:p>
-    <w:p>
-      <w:pPr>
-        <w:pStyle w:val="BodyText"/>
-        <w:ind w:left="567" w:firstLine="0"/>
-        <w:jc w:val="left"/>
-      </w:pPr>
-    </w:p>
-    <w:p>
-      <w:pPr>
-        <w:pStyle w:val="BodyText"/>
-        <w:ind w:left="567" w:firstLine="0"/>
-        <w:jc w:val="left"/>
-      </w:pPr>
-    </w:p>
-    <w:p>
-      <w:pPr>
-        <w:pStyle w:val="BodyText"/>
-        <w:ind w:left="567" w:firstLine="0"/>
-        <w:jc w:val="left"/>
-      </w:pPr>
-    </w:p>
-    <w:p>
-      <w:pPr>
-        <w:pStyle w:val="BodyText"/>
-        <w:ind w:left="567" w:firstLine="0"/>
-        <w:jc w:val="left"/>
-      </w:pPr>
-    </w:p>
-    <w:p>
-      <w:pPr>
-        <w:pStyle w:val="BodyText"/>
-        <w:ind w:left="567" w:firstLine="0"/>
-        <w:jc w:val="left"/>
-      </w:pPr>
-    </w:p>
-    <w:p>
-      <w:pPr>
-        <w:pStyle w:val="BodyText"/>
-        <w:ind w:left="567" w:firstLine="0"/>
-        <w:jc w:val="left"/>
-      </w:pPr>
-    </w:p>
-    <w:p>
-      <w:pPr>
-        <w:pStyle w:val="BodyText"/>
-        <w:ind w:left="567" w:firstLine="0"/>
-        <w:jc w:val="left"/>
-      </w:pPr>
-    </w:p>
-    <w:p>
-      <w:pPr>
-        <w:pStyle w:val="BodyText"/>
-        <w:ind w:left="567" w:firstLine="0"/>
-        <w:jc w:val="left"/>
-      </w:pPr>
-    </w:p>
-    <w:p>
-      <w:pPr>
-        <w:pStyle w:val="BodyText"/>
-        <w:ind w:left="567" w:firstLine="0"/>
-        <w:jc w:val="left"/>
-      </w:pPr>
-    </w:p>
-    <w:p>
-      <w:pPr>
-        <w:pStyle w:val="BodyText"/>
-        <w:numPr>
-          <w:ilvl w:val="0"/>
-          <w:numId w:val="19"/>
-        </w:numPr>
-      </w:pPr>
-      <w:r>
-        <w:t>Sum from 1 to n</w:t>
-      </w:r>
-      <w:r>
-        <w:t>:</w:t>
-      </w:r>
-    </w:p>
-    <w:p>
-      <w:pPr>
-        <w:pStyle w:val="BodyText"/>
-        <w:ind w:left="15" w:firstLine="0"/>
-      </w:pPr>
-      <w:r>
-        <w:t>This program calculates the sum of the first n integers. The test was carried out with n = 10.</w:t>
-      </w:r>
-    </w:p>
-    <w:p>
-      <w:pPr>
-        <w:pStyle w:val="BodyText"/>
-        <w:numPr>
-          <w:ilvl w:val="1"/>
-          <w:numId w:val="19"/>
-        </w:numPr>
-      </w:pPr>
-      <w:r>
-        <w:rPr>
-          <w:noProof/>
-          <w:lang w:val="en-CA" w:eastAsia="en-CA"/>
-        </w:rPr>
-        <w:drawing>
-          <wp:anchor distT="6096" distB="7239" distL="120396" distR="117729" simplePos="0" relativeHeight="251658752" behindDoc="1" locked="0" layoutInCell="1" allowOverlap="1" wp14:anchorId="72E52F9E" wp14:editId="5D60C745">
-            <wp:simplePos x="0" y="0"/>
-            <wp:positionH relativeFrom="margin">
-              <wp:align>right</wp:align>
-            </wp:positionH>
-            <wp:positionV relativeFrom="paragraph">
-              <wp:posOffset>191770</wp:posOffset>
-            </wp:positionV>
-            <wp:extent cx="3060700" cy="2326234"/>
-            <wp:effectExtent l="0" t="0" r="6350" b="17145"/>
-            <wp:wrapNone/>
-            <wp:docPr id="10" name="Chart 4"/>
             <wp:cNvGraphicFramePr>
               <a:graphicFrameLocks xmlns:a="http://schemas.openxmlformats.org/drawingml/2006/main"/>
             </wp:cNvGraphicFramePr>
@@ -1677,80 +1219,96 @@
             <wp14:sizeRelH relativeFrom="margin">
               <wp14:pctWidth>0</wp14:pctWidth>
             </wp14:sizeRelH>
-            <wp14:sizeRelV relativeFrom="page">
+            <wp14:sizeRelV relativeFrom="margin">
               <wp14:pctHeight>0</wp14:pctHeight>
             </wp14:sizeRelV>
           </wp:anchor>
         </w:drawing>
       </w:r>
       <w:r>
-        <w:t>Random replacement</w:t>
+        <w:t>Direct</w:t>
+      </w:r>
+      <w:r>
+        <w:t xml:space="preserve">-mapped cache has the best performance in a random replacement scheme. </w:t>
+      </w:r>
+      <w:r>
+        <w:t>As mentioned before, t</w:t>
+      </w:r>
+      <w:r>
+        <w:t xml:space="preserve">his can be intuitively explained by the fact that </w:t>
+      </w:r>
+      <w:r>
+        <w:t>a direct mapped scheme is less affected by randomness in replacement since each instruction has only one slot it can be sent to.</w:t>
       </w:r>
     </w:p>
     <w:p>
       <w:pPr>
         <w:pStyle w:val="BodyText"/>
-        <w:ind w:left="735" w:firstLine="0"/>
+        <w:ind w:left="567" w:firstLine="0"/>
+        <w:jc w:val="left"/>
       </w:pPr>
     </w:p>
     <w:p>
       <w:pPr>
         <w:pStyle w:val="BodyText"/>
-        <w:ind w:left="735" w:firstLine="0"/>
+        <w:ind w:left="567" w:firstLine="0"/>
+        <w:jc w:val="left"/>
       </w:pPr>
     </w:p>
     <w:p>
       <w:pPr>
         <w:pStyle w:val="BodyText"/>
-        <w:ind w:left="735" w:firstLine="0"/>
+        <w:ind w:left="567" w:firstLine="0"/>
+        <w:jc w:val="left"/>
       </w:pPr>
     </w:p>
     <w:p>
       <w:pPr>
         <w:pStyle w:val="BodyText"/>
-        <w:ind w:left="735" w:firstLine="0"/>
+        <w:ind w:left="567" w:firstLine="0"/>
+        <w:jc w:val="left"/>
       </w:pPr>
     </w:p>
     <w:p>
       <w:pPr>
         <w:pStyle w:val="BodyText"/>
-        <w:ind w:left="735" w:firstLine="0"/>
+        <w:ind w:left="567" w:firstLine="0"/>
+        <w:jc w:val="left"/>
       </w:pPr>
     </w:p>
     <w:p>
       <w:pPr>
         <w:pStyle w:val="BodyText"/>
-        <w:ind w:left="735" w:firstLine="0"/>
+        <w:ind w:left="567" w:firstLine="0"/>
+        <w:jc w:val="left"/>
       </w:pPr>
     </w:p>
     <w:p>
       <w:pPr>
         <w:pStyle w:val="BodyText"/>
-        <w:ind w:left="735" w:firstLine="0"/>
+        <w:ind w:left="567" w:firstLine="0"/>
+        <w:jc w:val="left"/>
       </w:pPr>
     </w:p>
     <w:p>
       <w:pPr>
         <w:pStyle w:val="BodyText"/>
-        <w:ind w:left="735" w:firstLine="0"/>
+        <w:ind w:left="567" w:firstLine="0"/>
+        <w:jc w:val="left"/>
       </w:pPr>
     </w:p>
     <w:p>
       <w:pPr>
         <w:pStyle w:val="BodyText"/>
-        <w:ind w:left="735" w:firstLine="0"/>
+        <w:ind w:left="567" w:firstLine="0"/>
+        <w:jc w:val="left"/>
       </w:pPr>
     </w:p>
     <w:p>
       <w:pPr>
         <w:pStyle w:val="BodyText"/>
-        <w:ind w:left="735" w:firstLine="0"/>
-      </w:pPr>
-    </w:p>
-    <w:p>
-      <w:pPr>
-        <w:pStyle w:val="BodyText"/>
-        <w:ind w:left="735" w:firstLine="0"/>
+        <w:ind w:left="567" w:firstLine="0"/>
+        <w:jc w:val="left"/>
       </w:pPr>
     </w:p>
     <w:p>
@@ -1758,45 +1316,68 @@
         <w:pStyle w:val="BodyText"/>
         <w:numPr>
           <w:ilvl w:val="1"/>
-          <w:numId w:val="19"/>
+          <w:numId w:val="18"/>
         </w:numPr>
-      </w:pPr>
-      <w:r>
-        <w:lastRenderedPageBreak/>
+        <w:ind w:left="567" w:hanging="141"/>
+        <w:jc w:val="left"/>
+      </w:pPr>
+      <w:r>
         <w:t>PLRU</w:t>
       </w:r>
     </w:p>
     <w:p>
       <w:pPr>
-        <w:jc w:val="both"/>
-      </w:pPr>
-      <w:r>
-        <w:t>Since the main loop of the program is very small (5 instructions), the runtime improvements happen more significant at a smaller cache size compared to the GCD program.</w:t>
-      </w:r>
-    </w:p>
-    <w:p>
-      <w:pPr>
-        <w:jc w:val="both"/>
+        <w:pStyle w:val="BodyText"/>
+        <w:ind w:left="567" w:firstLine="0"/>
+      </w:pPr>
+      <w:r>
+        <w:t xml:space="preserve">The PLRU replacement </w:t>
+      </w:r>
+      <w:r>
+        <w:t>strategy</w:t>
+      </w:r>
+      <w:r>
+        <w:t xml:space="preserve"> provides more consistency in runtime among different </w:t>
+      </w:r>
+      <w:r>
+        <w:t>associativity schemes since this</w:t>
+      </w:r>
+      <w:r>
+        <w:t xml:space="preserve"> </w:t>
+      </w:r>
+      <w:r>
+        <w:t xml:space="preserve">replacement strategy </w:t>
+      </w:r>
+      <w:r>
+        <w:t>relies on the principle of temporal locality to ensure that the frequently accessed instructions remain in the cache regardless of the set size we are dealing with.</w:t>
+      </w:r>
+    </w:p>
+    <w:p>
+      <w:pPr>
+        <w:pStyle w:val="BodyText"/>
+        <w:ind w:left="567" w:firstLine="0"/>
+        <w:jc w:val="left"/>
       </w:pPr>
       <w:r>
         <w:rPr>
           <w:noProof/>
-          <w:lang w:val="en-CA" w:eastAsia="en-CA"/>
         </w:rPr>
         <w:drawing>
-          <wp:anchor distT="0" distB="0" distL="114300" distR="114300" simplePos="0" relativeHeight="251662848" behindDoc="1" locked="0" layoutInCell="1" allowOverlap="1" wp14:anchorId="26D3D7CB" wp14:editId="280A53C6">
+          <wp:anchor distT="6096" distB="6477" distL="120396" distR="118110" simplePos="0" relativeHeight="251660800" behindDoc="1" locked="0" layoutInCell="1" allowOverlap="1" wp14:anchorId="5595D49E" wp14:editId="700A8B9C">
             <wp:simplePos x="0" y="0"/>
-            <wp:positionH relativeFrom="column">
+            <wp:positionH relativeFrom="margin">
               <wp:align>right</wp:align>
             </wp:positionH>
             <wp:positionV relativeFrom="paragraph">
-              <wp:posOffset>7874</wp:posOffset>
+              <wp:posOffset>7188</wp:posOffset>
             </wp:positionV>
-            <wp:extent cx="3067050" cy="2581275"/>
-            <wp:effectExtent l="0" t="0" r="0" b="9525"/>
+            <wp:extent cx="3076575" cy="2303813"/>
+            <wp:effectExtent l="0" t="0" r="9525" b="1270"/>
             <wp:wrapNone/>
-            <wp:docPr id="6" name="Chart 6"/>
-            <wp:cNvGraphicFramePr/>
+            <wp:docPr id="7" name="Chart 3"/>
+            <wp:cNvGraphicFramePr>
+              <a:graphicFrameLocks xmlns:a="http://schemas.openxmlformats.org/drawingml/2006/main"/>
+            </wp:cNvGraphicFramePr>
             <a:graphic xmlns:a="http://schemas.openxmlformats.org/drawingml/2006/main">
               <a:graphicData uri="http://schemas.openxmlformats.org/drawingml/2006/chart">
                 <c:chart xmlns:c="http://schemas.openxmlformats.org/drawingml/2006/chart" xmlns:r="http://schemas.openxmlformats.org/officeDocument/2006/relationships" r:id="rId17"/>
@@ -1814,87 +1395,72 @@
     </w:p>
     <w:p>
       <w:pPr>
-        <w:jc w:val="both"/>
-      </w:pPr>
-    </w:p>
-    <w:p>
-      <w:pPr>
-        <w:jc w:val="both"/>
-      </w:pPr>
-    </w:p>
-    <w:p>
-      <w:pPr>
-        <w:jc w:val="both"/>
-      </w:pPr>
-    </w:p>
-    <w:p>
-      <w:pPr>
-        <w:jc w:val="both"/>
-      </w:pPr>
-    </w:p>
-    <w:p>
-      <w:pPr>
-        <w:jc w:val="both"/>
-      </w:pPr>
-    </w:p>
-    <w:p>
-      <w:pPr>
-        <w:jc w:val="both"/>
-      </w:pPr>
-    </w:p>
-    <w:p>
-      <w:pPr>
-        <w:jc w:val="both"/>
-      </w:pPr>
-    </w:p>
-    <w:p>
-      <w:pPr>
-        <w:jc w:val="both"/>
-      </w:pPr>
-    </w:p>
-    <w:p>
-      <w:pPr>
-        <w:jc w:val="both"/>
-      </w:pPr>
-    </w:p>
-    <w:p>
-      <w:pPr>
-        <w:jc w:val="both"/>
-      </w:pPr>
-    </w:p>
-    <w:p>
-      <w:pPr>
-        <w:jc w:val="both"/>
-      </w:pPr>
-    </w:p>
-    <w:p>
-      <w:pPr>
-        <w:jc w:val="both"/>
-      </w:pPr>
-    </w:p>
-    <w:p>
-      <w:pPr>
-        <w:jc w:val="both"/>
-      </w:pPr>
-    </w:p>
-    <w:p>
-      <w:pPr>
-        <w:jc w:val="both"/>
-      </w:pPr>
-    </w:p>
-    <w:p>
-      <w:pPr>
-        <w:jc w:val="both"/>
-      </w:pPr>
-    </w:p>
-    <w:p>
-      <w:pPr>
-        <w:jc w:val="both"/>
-      </w:pPr>
-    </w:p>
-    <w:p>
-      <w:pPr>
-        <w:jc w:val="both"/>
+        <w:pStyle w:val="BodyText"/>
+        <w:ind w:left="567" w:firstLine="0"/>
+        <w:jc w:val="left"/>
+      </w:pPr>
+    </w:p>
+    <w:p>
+      <w:pPr>
+        <w:pStyle w:val="BodyText"/>
+        <w:ind w:left="567" w:firstLine="0"/>
+        <w:jc w:val="left"/>
+      </w:pPr>
+    </w:p>
+    <w:p>
+      <w:pPr>
+        <w:pStyle w:val="BodyText"/>
+        <w:ind w:left="567" w:firstLine="0"/>
+        <w:jc w:val="left"/>
+      </w:pPr>
+    </w:p>
+    <w:p>
+      <w:pPr>
+        <w:pStyle w:val="BodyText"/>
+        <w:ind w:left="567" w:firstLine="0"/>
+        <w:jc w:val="left"/>
+      </w:pPr>
+    </w:p>
+    <w:p>
+      <w:pPr>
+        <w:pStyle w:val="BodyText"/>
+        <w:ind w:left="567" w:firstLine="0"/>
+        <w:jc w:val="left"/>
+      </w:pPr>
+    </w:p>
+    <w:p>
+      <w:pPr>
+        <w:pStyle w:val="BodyText"/>
+        <w:ind w:left="567" w:firstLine="0"/>
+        <w:jc w:val="left"/>
+      </w:pPr>
+    </w:p>
+    <w:p>
+      <w:pPr>
+        <w:pStyle w:val="BodyText"/>
+        <w:ind w:left="567" w:firstLine="0"/>
+        <w:jc w:val="left"/>
+      </w:pPr>
+    </w:p>
+    <w:p>
+      <w:pPr>
+        <w:pStyle w:val="BodyText"/>
+        <w:ind w:left="567" w:firstLine="0"/>
+        <w:jc w:val="left"/>
+      </w:pPr>
+    </w:p>
+    <w:p>
+      <w:pPr>
+        <w:pStyle w:val="BodyText"/>
+        <w:ind w:left="567" w:firstLine="0"/>
+        <w:jc w:val="left"/>
+      </w:pPr>
+    </w:p>
+    <w:p>
+      <w:pPr>
+        <w:pStyle w:val="BodyText"/>
+        <w:ind w:left="567" w:firstLine="0"/>
+        <w:jc w:val="left"/>
       </w:pPr>
     </w:p>
     <w:p>
@@ -1906,6 +1472,353 @@
         </w:numPr>
       </w:pPr>
       <w:r>
+        <w:t>Sum from 1 to n</w:t>
+      </w:r>
+      <w:r>
+        <w:t>:</w:t>
+      </w:r>
+    </w:p>
+    <w:p>
+      <w:pPr>
+        <w:pStyle w:val="BodyText"/>
+        <w:ind w:left="15" w:firstLine="0"/>
+      </w:pPr>
+      <w:r>
+        <w:t>This program calculates the sum of the first n integers. The test was carried out with n = 10.</w:t>
+      </w:r>
+    </w:p>
+    <w:p>
+      <w:pPr>
+        <w:pStyle w:val="BodyText"/>
+        <w:numPr>
+          <w:ilvl w:val="1"/>
+          <w:numId w:val="19"/>
+        </w:numPr>
+      </w:pPr>
+      <w:r>
+        <w:rPr>
+          <w:noProof/>
+        </w:rPr>
+        <w:drawing>
+          <wp:anchor distT="6096" distB="7239" distL="120396" distR="117729" simplePos="0" relativeHeight="251658752" behindDoc="1" locked="0" layoutInCell="1" allowOverlap="1" wp14:anchorId="72E52F9E" wp14:editId="5D60C745">
+            <wp:simplePos x="0" y="0"/>
+            <wp:positionH relativeFrom="margin">
+              <wp:align>right</wp:align>
+            </wp:positionH>
+            <wp:positionV relativeFrom="paragraph">
+              <wp:posOffset>186568</wp:posOffset>
+            </wp:positionV>
+            <wp:extent cx="3060700" cy="2363189"/>
+            <wp:effectExtent l="0" t="0" r="6350" b="18415"/>
+            <wp:wrapNone/>
+            <wp:docPr id="10" name="Chart 4"/>
+            <wp:cNvGraphicFramePr>
+              <a:graphicFrameLocks xmlns:a="http://schemas.openxmlformats.org/drawingml/2006/main"/>
+            </wp:cNvGraphicFramePr>
+            <a:graphic xmlns:a="http://schemas.openxmlformats.org/drawingml/2006/main">
+              <a:graphicData uri="http://schemas.openxmlformats.org/drawingml/2006/chart">
+                <c:chart xmlns:c="http://schemas.openxmlformats.org/drawingml/2006/chart" xmlns:r="http://schemas.openxmlformats.org/officeDocument/2006/relationships" r:id="rId18"/>
+              </a:graphicData>
+            </a:graphic>
+            <wp14:sizeRelH relativeFrom="margin">
+              <wp14:pctWidth>0</wp14:pctWidth>
+            </wp14:sizeRelH>
+            <wp14:sizeRelV relativeFrom="page">
+              <wp14:pctHeight>0</wp14:pctHeight>
+            </wp14:sizeRelV>
+          </wp:anchor>
+        </w:drawing>
+      </w:r>
+      <w:r>
+        <w:t>Random replacement</w:t>
+      </w:r>
+    </w:p>
+    <w:p>
+      <w:pPr>
+        <w:pStyle w:val="BodyText"/>
+        <w:ind w:left="735" w:firstLine="0"/>
+      </w:pPr>
+    </w:p>
+    <w:p>
+      <w:pPr>
+        <w:pStyle w:val="BodyText"/>
+        <w:ind w:left="735" w:firstLine="0"/>
+      </w:pPr>
+    </w:p>
+    <w:p>
+      <w:pPr>
+        <w:pStyle w:val="BodyText"/>
+        <w:ind w:left="735" w:firstLine="0"/>
+      </w:pPr>
+    </w:p>
+    <w:p>
+      <w:pPr>
+        <w:pStyle w:val="BodyText"/>
+        <w:ind w:left="735" w:firstLine="0"/>
+      </w:pPr>
+    </w:p>
+    <w:p>
+      <w:pPr>
+        <w:pStyle w:val="BodyText"/>
+        <w:ind w:left="735" w:firstLine="0"/>
+      </w:pPr>
+    </w:p>
+    <w:p>
+      <w:pPr>
+        <w:pStyle w:val="BodyText"/>
+        <w:ind w:left="735" w:firstLine="0"/>
+      </w:pPr>
+    </w:p>
+    <w:p>
+      <w:pPr>
+        <w:pStyle w:val="BodyText"/>
+        <w:ind w:left="735" w:firstLine="0"/>
+      </w:pPr>
+    </w:p>
+    <w:p>
+      <w:pPr>
+        <w:pStyle w:val="BodyText"/>
+        <w:ind w:left="735" w:firstLine="0"/>
+      </w:pPr>
+    </w:p>
+    <w:p>
+      <w:pPr>
+        <w:pStyle w:val="BodyText"/>
+        <w:ind w:left="735" w:firstLine="0"/>
+      </w:pPr>
+    </w:p>
+    <w:p>
+      <w:pPr>
+        <w:pStyle w:val="BodyText"/>
+        <w:ind w:left="735" w:firstLine="0"/>
+      </w:pPr>
+    </w:p>
+    <w:p>
+      <w:pPr>
+        <w:pStyle w:val="BodyText"/>
+        <w:ind w:left="735" w:firstLine="0"/>
+      </w:pPr>
+    </w:p>
+    <w:p>
+      <w:pPr>
+        <w:pStyle w:val="BodyText"/>
+        <w:numPr>
+          <w:ilvl w:val="1"/>
+          <w:numId w:val="19"/>
+        </w:numPr>
+      </w:pPr>
+      <w:r>
+        <w:t>PLRU</w:t>
+      </w:r>
+    </w:p>
+    <w:p>
+      <w:pPr>
+        <w:jc w:val="both"/>
+      </w:pPr>
+      <w:r>
+        <w:t xml:space="preserve">Since the main loop of the program is very small (5 instructions), the runtime improvements </w:t>
+      </w:r>
+      <w:r>
+        <w:t xml:space="preserve">manifest </w:t>
+      </w:r>
+      <w:r>
+        <w:t>more significant at a smaller cache size</w:t>
+      </w:r>
+      <w:r>
+        <w:t xml:space="preserve"> (4 word</w:t>
+      </w:r>
+      <w:r>
+        <w:t>s</w:t>
+      </w:r>
+      <w:r>
+        <w:t>)</w:t>
+      </w:r>
+      <w:r>
+        <w:t xml:space="preserve"> compared to the GCD program.</w:t>
+      </w:r>
+    </w:p>
+    <w:p>
+      <w:pPr>
+        <w:jc w:val="both"/>
+      </w:pPr>
+    </w:p>
+    <w:p>
+      <w:pPr>
+        <w:jc w:val="both"/>
+      </w:pPr>
+    </w:p>
+    <w:p>
+      <w:pPr>
+        <w:jc w:val="both"/>
+      </w:pPr>
+    </w:p>
+    <w:p>
+      <w:pPr>
+        <w:jc w:val="both"/>
+      </w:pPr>
+    </w:p>
+    <w:p>
+      <w:pPr>
+        <w:jc w:val="both"/>
+      </w:pPr>
+    </w:p>
+    <w:p>
+      <w:pPr>
+        <w:jc w:val="both"/>
+      </w:pPr>
+    </w:p>
+    <w:p>
+      <w:pPr>
+        <w:jc w:val="both"/>
+      </w:pPr>
+    </w:p>
+    <w:p>
+      <w:pPr>
+        <w:jc w:val="both"/>
+      </w:pPr>
+    </w:p>
+    <w:p>
+      <w:pPr>
+        <w:jc w:val="both"/>
+      </w:pPr>
+    </w:p>
+    <w:p>
+      <w:pPr>
+        <w:jc w:val="both"/>
+      </w:pPr>
+    </w:p>
+    <w:p>
+      <w:pPr>
+        <w:jc w:val="both"/>
+      </w:pPr>
+    </w:p>
+    <w:p>
+      <w:pPr>
+        <w:jc w:val="both"/>
+      </w:pPr>
+    </w:p>
+    <w:p>
+      <w:pPr>
+        <w:jc w:val="both"/>
+      </w:pPr>
+      <w:r>
+        <w:rPr>
+          <w:noProof/>
+        </w:rPr>
+        <w:lastRenderedPageBreak/>
+        <w:drawing>
+          <wp:anchor distT="0" distB="0" distL="114300" distR="114300" simplePos="0" relativeHeight="251662848" behindDoc="1" locked="0" layoutInCell="1" allowOverlap="1" wp14:anchorId="7BAC6865" wp14:editId="202DEABF">
+            <wp:simplePos x="0" y="0"/>
+            <wp:positionH relativeFrom="margin">
+              <wp:align>left</wp:align>
+            </wp:positionH>
+            <wp:positionV relativeFrom="paragraph">
+              <wp:posOffset>19050</wp:posOffset>
+            </wp:positionV>
+            <wp:extent cx="3067050" cy="2309751"/>
+            <wp:effectExtent l="0" t="0" r="0" b="14605"/>
+            <wp:wrapNone/>
+            <wp:docPr id="6" name="Chart 6"/>
+            <wp:cNvGraphicFramePr/>
+            <a:graphic xmlns:a="http://schemas.openxmlformats.org/drawingml/2006/main">
+              <a:graphicData uri="http://schemas.openxmlformats.org/drawingml/2006/chart">
+                <c:chart xmlns:c="http://schemas.openxmlformats.org/drawingml/2006/chart" xmlns:r="http://schemas.openxmlformats.org/officeDocument/2006/relationships" r:id="rId19"/>
+              </a:graphicData>
+            </a:graphic>
+            <wp14:sizeRelH relativeFrom="margin">
+              <wp14:pctWidth>0</wp14:pctWidth>
+            </wp14:sizeRelH>
+            <wp14:sizeRelV relativeFrom="margin">
+              <wp14:pctHeight>0</wp14:pctHeight>
+            </wp14:sizeRelV>
+          </wp:anchor>
+        </w:drawing>
+      </w:r>
+    </w:p>
+    <w:p>
+      <w:pPr>
+        <w:jc w:val="both"/>
+      </w:pPr>
+    </w:p>
+    <w:p>
+      <w:pPr>
+        <w:jc w:val="both"/>
+      </w:pPr>
+    </w:p>
+    <w:p>
+      <w:pPr>
+        <w:jc w:val="both"/>
+      </w:pPr>
+    </w:p>
+    <w:p>
+      <w:pPr>
+        <w:jc w:val="both"/>
+      </w:pPr>
+    </w:p>
+    <w:p>
+      <w:pPr>
+        <w:jc w:val="both"/>
+      </w:pPr>
+    </w:p>
+    <w:p>
+      <w:pPr>
+        <w:jc w:val="both"/>
+      </w:pPr>
+    </w:p>
+    <w:p>
+      <w:pPr>
+        <w:jc w:val="both"/>
+      </w:pPr>
+    </w:p>
+    <w:p>
+      <w:pPr>
+        <w:jc w:val="both"/>
+      </w:pPr>
+    </w:p>
+    <w:p>
+      <w:pPr>
+        <w:jc w:val="both"/>
+      </w:pPr>
+    </w:p>
+    <w:p>
+      <w:pPr>
+        <w:jc w:val="both"/>
+      </w:pPr>
+    </w:p>
+    <w:p>
+      <w:pPr>
+        <w:jc w:val="both"/>
+      </w:pPr>
+    </w:p>
+    <w:p>
+      <w:pPr>
+        <w:jc w:val="both"/>
+      </w:pPr>
+    </w:p>
+    <w:p>
+      <w:pPr>
+        <w:jc w:val="both"/>
+      </w:pPr>
+    </w:p>
+    <w:p>
+      <w:pPr>
+        <w:jc w:val="both"/>
+      </w:pPr>
+    </w:p>
+    <w:p>
+      <w:pPr>
+        <w:jc w:val="both"/>
+      </w:pPr>
+    </w:p>
+    <w:p>
+      <w:pPr>
+        <w:pStyle w:val="BodyText"/>
+        <w:numPr>
+          <w:ilvl w:val="0"/>
+          <w:numId w:val="19"/>
+        </w:numPr>
+      </w:pPr>
+      <w:r>
         <w:t>Prime</w:t>
       </w:r>
       <w:r>
@@ -1944,10 +1857,9 @@
       <w:r>
         <w:rPr>
           <w:noProof/>
-          <w:lang w:val="en-CA" w:eastAsia="en-CA"/>
         </w:rPr>
         <w:drawing>
-          <wp:anchor distT="0" distB="0" distL="114300" distR="114300" simplePos="0" relativeHeight="251664896" behindDoc="1" locked="0" layoutInCell="1" allowOverlap="1" wp14:anchorId="2F3CA248" wp14:editId="442A6558">
+          <wp:anchor distT="0" distB="0" distL="114300" distR="114300" simplePos="0" relativeHeight="251664896" behindDoc="1" locked="0" layoutInCell="1" allowOverlap="1" wp14:anchorId="13090B72" wp14:editId="5D08C4AB">
             <wp:simplePos x="0" y="0"/>
             <wp:positionH relativeFrom="column">
               <wp:align>right</wp:align>
@@ -1962,7 +1874,7 @@
             <wp:cNvGraphicFramePr/>
             <a:graphic xmlns:a="http://schemas.openxmlformats.org/drawingml/2006/main">
               <a:graphicData uri="http://schemas.openxmlformats.org/drawingml/2006/chart">
-                <c:chart xmlns:c="http://schemas.openxmlformats.org/drawingml/2006/chart" xmlns:r="http://schemas.openxmlformats.org/officeDocument/2006/relationships" r:id="rId18"/>
+                <c:chart xmlns:c="http://schemas.openxmlformats.org/drawingml/2006/chart" xmlns:r="http://schemas.openxmlformats.org/officeDocument/2006/relationships" r:id="rId20"/>
               </a:graphicData>
             </a:graphic>
             <wp14:sizeRelH relativeFrom="margin">
@@ -2044,60 +1956,6 @@
     <w:p>
       <w:pPr>
         <w:pStyle w:val="BodyText"/>
-        <w:ind w:left="15" w:firstLine="0"/>
-      </w:pPr>
-    </w:p>
-    <w:p>
-      <w:pPr>
-        <w:pStyle w:val="BodyText"/>
-        <w:ind w:left="15" w:firstLine="0"/>
-      </w:pPr>
-    </w:p>
-    <w:p>
-      <w:pPr>
-        <w:pStyle w:val="BodyText"/>
-        <w:ind w:left="15" w:firstLine="0"/>
-      </w:pPr>
-    </w:p>
-    <w:p>
-      <w:pPr>
-        <w:pStyle w:val="BodyText"/>
-        <w:ind w:left="15" w:firstLine="0"/>
-      </w:pPr>
-    </w:p>
-    <w:p>
-      <w:pPr>
-        <w:pStyle w:val="BodyText"/>
-        <w:ind w:left="15" w:firstLine="0"/>
-      </w:pPr>
-    </w:p>
-    <w:p>
-      <w:pPr>
-        <w:pStyle w:val="BodyText"/>
-        <w:ind w:left="15" w:firstLine="0"/>
-      </w:pPr>
-    </w:p>
-    <w:p>
-      <w:pPr>
-        <w:pStyle w:val="BodyText"/>
-        <w:ind w:left="15" w:firstLine="0"/>
-      </w:pPr>
-    </w:p>
-    <w:p>
-      <w:pPr>
-        <w:pStyle w:val="BodyText"/>
-        <w:ind w:left="15" w:firstLine="0"/>
-      </w:pPr>
-    </w:p>
-    <w:p>
-      <w:pPr>
-        <w:pStyle w:val="BodyText"/>
-        <w:ind w:left="15" w:firstLine="0"/>
-      </w:pPr>
-    </w:p>
-    <w:p>
-      <w:pPr>
-        <w:pStyle w:val="BodyText"/>
         <w:numPr>
           <w:ilvl w:val="0"/>
           <w:numId w:val="21"/>
@@ -2115,16 +1973,15 @@
       <w:r>
         <w:rPr>
           <w:noProof/>
-          <w:lang w:val="en-CA" w:eastAsia="en-CA"/>
         </w:rPr>
         <w:drawing>
-          <wp:anchor distT="0" distB="0" distL="114300" distR="114300" simplePos="0" relativeHeight="251666944" behindDoc="1" locked="0" layoutInCell="1" allowOverlap="1" wp14:anchorId="20669833" wp14:editId="1AE9ADC1">
+          <wp:anchor distT="0" distB="0" distL="114300" distR="114300" simplePos="0" relativeHeight="251666944" behindDoc="1" locked="0" layoutInCell="1" allowOverlap="1" wp14:anchorId="72F1B44C" wp14:editId="3D9EB83A">
             <wp:simplePos x="0" y="0"/>
-            <wp:positionH relativeFrom="margin">
+            <wp:positionH relativeFrom="column">
               <wp:align>right</wp:align>
             </wp:positionH>
             <wp:positionV relativeFrom="paragraph">
-              <wp:posOffset>9982</wp:posOffset>
+              <wp:posOffset>9525</wp:posOffset>
             </wp:positionV>
             <wp:extent cx="3082290" cy="2781300"/>
             <wp:effectExtent l="0" t="0" r="3810" b="0"/>
@@ -2133,7 +1990,7 @@
             <wp:cNvGraphicFramePr/>
             <a:graphic xmlns:a="http://schemas.openxmlformats.org/drawingml/2006/main">
               <a:graphicData uri="http://schemas.openxmlformats.org/drawingml/2006/chart">
-                <c:chart xmlns:c="http://schemas.openxmlformats.org/drawingml/2006/chart" xmlns:r="http://schemas.openxmlformats.org/officeDocument/2006/relationships" r:id="rId19"/>
+                <c:chart xmlns:c="http://schemas.openxmlformats.org/drawingml/2006/chart" xmlns:r="http://schemas.openxmlformats.org/officeDocument/2006/relationships" r:id="rId21"/>
               </a:graphicData>
             </a:graphic>
             <wp14:sizeRelH relativeFrom="margin">
@@ -2221,8 +2078,41 @@
     <w:p>
       <w:pPr>
         <w:pStyle w:val="BodyText"/>
+        <w:numPr>
+          <w:ilvl w:val="0"/>
+          <w:numId w:val="19"/>
+        </w:numPr>
+      </w:pPr>
+      <w:r>
+        <w:t>Bitwise program:</w:t>
+      </w:r>
+    </w:p>
+    <w:p>
+      <w:pPr>
+        <w:pStyle w:val="BodyText"/>
         <w:ind w:left="15" w:firstLine="0"/>
       </w:pPr>
+      <w:r>
+        <w:t>This is the sample bitwise program provided on My</w:t>
+      </w:r>
+      <w:r>
+        <w:t>C</w:t>
+      </w:r>
+      <w:r>
+        <w:t>ourses.</w:t>
+      </w:r>
+      <w:r>
+        <w:t xml:space="preserve"> It contains no loop and a few branch command. Consequently, caching does not have any effect on the program performance. This is reflected as a </w:t>
+      </w:r>
+      <w:r>
+        <w:rPr>
+          <w:b/>
+        </w:rPr>
+        <w:t>constant</w:t>
+      </w:r>
+      <w:r>
+        <w:t xml:space="preserve"> runtime of 105 clock cycle regardless of cache configuration.</w:t>
+      </w:r>
     </w:p>
     <w:p>
       <w:pPr>
@@ -2233,47 +2123,247 @@
         </w:numPr>
       </w:pPr>
       <w:r>
-        <w:t>Bitwise program:</w:t>
+        <w:t>Common characteristics</w:t>
+      </w:r>
+      <w:r>
+        <w:t>:</w:t>
+      </w:r>
+    </w:p>
+    <w:p>
+      <w:pPr>
+        <w:ind w:firstLine="284"/>
+        <w:jc w:val="both"/>
+      </w:pPr>
+      <w:r>
+        <w:t xml:space="preserve">To observe the common characteristics among the tested programs, one needs to </w:t>
+      </w:r>
+      <w:r>
+        <w:t>closely study</w:t>
+      </w:r>
+      <w:r>
+        <w:t xml:space="preserve"> all plots </w:t>
+      </w:r>
+      <w:r>
+        <w:t xml:space="preserve">previously </w:t>
+      </w:r>
+      <w:r>
+        <w:t xml:space="preserve">presented in this section. The </w:t>
+      </w:r>
+      <w:r>
+        <w:rPr>
+          <w:b/>
+        </w:rPr>
+        <w:t>first</w:t>
+      </w:r>
+      <w:r>
+        <w:t xml:space="preserve"> </w:t>
+      </w:r>
+      <w:r>
+        <w:t xml:space="preserve">common characteristic of all programs is that the runtime decreases as cache size increases most likely because of a decrease in miss rate. </w:t>
+      </w:r>
+      <w:r>
+        <w:t xml:space="preserve">The </w:t>
+      </w:r>
+      <w:r>
+        <w:rPr>
+          <w:b/>
+        </w:rPr>
+        <w:t>second</w:t>
+      </w:r>
+      <w:r>
+        <w:t xml:space="preserve"> common characteristic is that the runtimes plateau as cache size reaches 16 words because of the small loop size (less than 16 instructions). The </w:t>
+      </w:r>
+      <w:r>
+        <w:rPr>
+          <w:b/>
+        </w:rPr>
+        <w:t>third</w:t>
+      </w:r>
+      <w:r>
+        <w:t xml:space="preserve"> </w:t>
+      </w:r>
+      <w:r>
+        <w:t>common</w:t>
+      </w:r>
+      <w:r>
+        <w:t xml:space="preserve"> characteristic is that direct-mapped cache offers best performance a</w:t>
+      </w:r>
+      <w:r>
+        <w:t>mong the associativity schemes because t</w:t>
+      </w:r>
+      <w:r>
+        <w:t xml:space="preserve">he limited size of our </w:t>
+      </w:r>
+      <w:r>
+        <w:t xml:space="preserve">test </w:t>
+      </w:r>
+      <w:r>
+        <w:t>program results in very small competition for the same cache block.</w:t>
+      </w:r>
+      <w:r>
+        <w:t xml:space="preserve"> The </w:t>
+      </w:r>
+      <w:r>
+        <w:rPr>
+          <w:b/>
+        </w:rPr>
+        <w:t>fourth</w:t>
+      </w:r>
+      <w:r>
+        <w:t xml:space="preserve"> common characteristic is that PLRU replacement strategy, as previously observed with GCD program, provides a very consistent cache performance regardless of cache associativity. This manifests as the plot</w:t>
+      </w:r>
+      <w:r>
+        <w:t>s</w:t>
+      </w:r>
+      <w:bookmarkStart w:id="0" w:name="_GoBack"/>
+      <w:bookmarkEnd w:id="0"/>
+      <w:r>
+        <w:t xml:space="preserve"> for different associativity schemes almost overlap in most cases in the presence of PLRU policy.</w:t>
+      </w:r>
+    </w:p>
+    <w:p>
+      <w:pPr>
+        <w:pStyle w:val="Heading1"/>
+      </w:pPr>
+      <w:r>
+        <w:t>Conclusion</w:t>
       </w:r>
     </w:p>
     <w:p>
       <w:pPr>
         <w:pStyle w:val="BodyText"/>
         <w:ind w:left="15" w:firstLine="0"/>
-      </w:pPr>
-      <w:r>
-        <w:t xml:space="preserve">This is the sample bitwise program provided on </w:t>
-      </w:r>
-      <w:proofErr w:type="spellStart"/>
-      <w:r>
-        <w:t>Mycourses</w:t>
-      </w:r>
-      <w:proofErr w:type="spellEnd"/>
-      <w:r>
-        <w:t>.</w:t>
-      </w:r>
-      <w:r>
-        <w:t xml:space="preserve"> It contains no loop and a few branch command. Consequently, caching does not have any effect on the program performance. This is reflected as a constant runtime of 105 clock cycle regardless of cache configuration.</w:t>
-      </w:r>
-    </w:p>
-    <w:p>
-      <w:pPr>
-        <w:pStyle w:val="Heading1"/>
-      </w:pPr>
-      <w:r>
-        <w:t>Conclusion</w:t>
-      </w:r>
-    </w:p>
-    <w:p>
-      <w:pPr>
-        <w:pStyle w:val="BodyText"/>
-        <w:ind w:left="15" w:firstLine="0"/>
-      </w:pPr>
-      <w:r>
         <w:rPr>
           <w:shd w:val="clear" w:color="auto" w:fill="FEFEFE"/>
         </w:rPr>
-        <w:t>In conclusion, this project allowed us to gain insights into how modern pipelined processors are implemented. We started by designing a simplified pipeline with basic forwarding capabilities and then improved our implementation by using an instruction cache, allowing us to reduce the instruction fetch time. While the implementation of the pipeline is somehow fixed, the cache has many design parameters that can be changed like cache size, associativity and replacement strategy. We measured the performance of each different combinations of these parameters by running sample programs that we wrote. Other fairly simple pipeline improvements that could be implemented in the future are better branch prediction and register renaming to eliminate name dependencies.</w:t>
+      </w:pPr>
+      <w:r>
+        <w:rPr>
+          <w:shd w:val="clear" w:color="auto" w:fill="FEFEFE"/>
+        </w:rPr>
+        <w:t>In conclusion, this project allowed us to gain insights into how modern pipelined processors are implemented. We started by designing a simplified pipeline with basic forwarding capabilities and then improved our implementation by using an instruction cache, allowing us to reduce the instruction fetch time. While the implementation of the pipeline is somehow fixed, the cache has many design parameters that can be changed like cache size, associat</w:t>
+      </w:r>
+      <w:r>
+        <w:rPr>
+          <w:shd w:val="clear" w:color="auto" w:fill="FEFEFE"/>
+        </w:rPr>
+        <w:t>ivity and replacement strategy.</w:t>
+      </w:r>
+    </w:p>
+    <w:p>
+      <w:pPr>
+        <w:pStyle w:val="BodyText"/>
+        <w:ind w:left="15" w:firstLine="0"/>
+        <w:rPr>
+          <w:shd w:val="clear" w:color="auto" w:fill="FEFEFE"/>
+        </w:rPr>
+      </w:pPr>
+      <w:r>
+        <w:rPr>
+          <w:shd w:val="clear" w:color="auto" w:fill="FEFEFE"/>
+        </w:rPr>
+        <w:t>We measured the performance of each different combinations of these parameters by running</w:t>
+      </w:r>
+      <w:r>
+        <w:rPr>
+          <w:shd w:val="clear" w:color="auto" w:fill="FEFEFE"/>
+        </w:rPr>
+        <w:t xml:space="preserve"> sample programs that we wrote. The cache evaluation shed light into the effect of cache size</w:t>
+      </w:r>
+      <w:r>
+        <w:rPr>
+          <w:shd w:val="clear" w:color="auto" w:fill="FEFEFE"/>
+        </w:rPr>
+        <w:t>, associativity</w:t>
+      </w:r>
+      <w:r>
+        <w:rPr>
+          <w:shd w:val="clear" w:color="auto" w:fill="FEFEFE"/>
+        </w:rPr>
+        <w:t xml:space="preserve"> and replacement policy. The one feature we found interesting was that PLRU policy provides much more consistency in cache behavior compared to random.</w:t>
+      </w:r>
+      <w:r>
+        <w:rPr>
+          <w:shd w:val="clear" w:color="auto" w:fill="FEFEFE"/>
+        </w:rPr>
+        <w:t xml:space="preserve"> For better cache evaluation in the future, it would be beneficial to evaluate the cache over programs of medium (50,000 – 100,000 lines) to large size (500,000 – 1,000,000+ lines). This </w:t>
+      </w:r>
+      <w:r>
+        <w:rPr>
+          <w:shd w:val="clear" w:color="auto" w:fill="FEFEFE"/>
+        </w:rPr>
+        <w:t>will</w:t>
+      </w:r>
+      <w:r>
+        <w:rPr>
+          <w:shd w:val="clear" w:color="auto" w:fill="FEFEFE"/>
+        </w:rPr>
+        <w:t xml:space="preserve"> truly reveals the </w:t>
+      </w:r>
+      <w:r>
+        <w:rPr>
+          <w:shd w:val="clear" w:color="auto" w:fill="FEFEFE"/>
+        </w:rPr>
+        <w:t>nuances</w:t>
+      </w:r>
+      <w:r>
+        <w:rPr>
+          <w:shd w:val="clear" w:color="auto" w:fill="FEFEFE"/>
+        </w:rPr>
+        <w:t xml:space="preserve"> </w:t>
+      </w:r>
+      <w:r>
+        <w:rPr>
+          <w:shd w:val="clear" w:color="auto" w:fill="FEFEFE"/>
+        </w:rPr>
+        <w:t>between</w:t>
+      </w:r>
+      <w:r>
+        <w:rPr>
+          <w:shd w:val="clear" w:color="auto" w:fill="FEFEFE"/>
+        </w:rPr>
+        <w:t xml:space="preserve"> 2 – way and 4 – way associativity as well as the power of PLRU over random replacement policy.</w:t>
+      </w:r>
+    </w:p>
+    <w:p>
+      <w:pPr>
+        <w:pStyle w:val="BodyText"/>
+        <w:ind w:left="15" w:firstLine="0"/>
+        <w:rPr>
+          <w:shd w:val="clear" w:color="auto" w:fill="FEFEFE"/>
+        </w:rPr>
+      </w:pPr>
+      <w:r>
+        <w:rPr>
+          <w:shd w:val="clear" w:color="auto" w:fill="FEFEFE"/>
+        </w:rPr>
+        <w:t>Other fairly simple pipeline improvements that could be implemented in the future are better branch prediction and register renaming to eliminate name dependencies.</w:t>
+      </w:r>
+    </w:p>
+    <w:p>
+      <w:pPr>
+        <w:pStyle w:val="Heading1"/>
+      </w:pPr>
+      <w:r>
+        <w:t>APPENDIX</w:t>
+      </w:r>
+    </w:p>
+    <w:p>
+      <w:pPr>
+        <w:pStyle w:val="BodyText"/>
+        <w:ind w:left="15" w:firstLine="0"/>
+      </w:pPr>
+      <w:r>
+        <w:t>For detailed of the runtime obtained from our testing, please refer to Evaluation.xlsx file attached together with this document. It contains heat maps with detail runtime for each program.</w:t>
+      </w:r>
+    </w:p>
+    <w:p>
+      <w:pPr>
+        <w:pStyle w:val="BodyText"/>
+        <w:ind w:left="15" w:firstLine="0"/>
+      </w:pPr>
+      <w:r>
+        <w:t>For source code of the programs used, please refer to deliverable 5 submission under directory evaluations.</w:t>
       </w:r>
     </w:p>
     <w:sectPr>
@@ -2376,6 +2466,27 @@
     </w:p>
   </w:footnote>
 </w:footnotes>
+</file>
+
+<file path=word/header1.xml><?xml version="1.0" encoding="utf-8"?>
+<w:hdr xmlns:wpc="http://schemas.microsoft.com/office/word/2010/wordprocessingCanvas" xmlns:mc="http://schemas.openxmlformats.org/markup-compatibility/2006" xmlns:o="urn:schemas-microsoft-com:office:office" xmlns:r="http://schemas.openxmlformats.org/officeDocument/2006/relationships" xmlns:m="http://schemas.openxmlformats.org/officeDocument/2006/math" xmlns:v="urn:schemas-microsoft-com:vml" xmlns:wp14="http://schemas.microsoft.com/office/word/2010/wordprocessingDrawing" xmlns:wp="http://schemas.openxmlformats.org/drawingml/2006/wordprocessingDrawing" xmlns:w10="urn:schemas-microsoft-com:office:word" xmlns:w="http://schemas.openxmlformats.org/wordprocessingml/2006/main" xmlns:w14="http://schemas.microsoft.com/office/word/2010/wordml" xmlns:w15="http://schemas.microsoft.com/office/word/2012/wordml" xmlns:wpg="http://schemas.microsoft.com/office/word/2010/wordprocessingGroup" xmlns:wpi="http://schemas.microsoft.com/office/word/2010/wordprocessingInk" xmlns:wne="http://schemas.microsoft.com/office/word/2006/wordml" xmlns:wps="http://schemas.microsoft.com/office/word/2010/wordprocessingShape" mc:Ignorable="w14 w15 wp14">
+  <w:p>
+    <w:pPr>
+      <w:pStyle w:val="Header"/>
+    </w:pPr>
+    <w:r>
+      <w:t>ECSE 425 – Winter 2016</w:t>
+    </w:r>
+    <w:r>
+      <w:tab/>
+      <w:t>Deliverable 6</w:t>
+    </w:r>
+    <w:r>
+      <w:tab/>
+      <w:t>Professor B.H.Meyer</w:t>
+    </w:r>
+  </w:p>
+</w:hdr>
 </file>
 
 <file path=word/numbering.xml><?xml version="1.0" encoding="utf-8"?>
@@ -4818,6 +4929,7 @@
   <w:style w:type="character" w:default="1" w:styleId="DefaultParagraphFont">
     <w:name w:val="Default Paragraph Font"/>
     <w:uiPriority w:val="1"/>
+    <w:semiHidden/>
     <w:unhideWhenUsed/>
   </w:style>
   <w:style w:type="table" w:default="1" w:styleId="TableNormal">
@@ -5341,6 +5453,7 @@
           </a:p>
         </c:rich>
       </c:tx>
+      <c:layout/>
       <c:overlay val="0"/>
       <c:spPr>
         <a:noFill/>
@@ -5372,7 +5485,17 @@
     </c:title>
     <c:autoTitleDeleted val="0"/>
     <c:plotArea>
-      <c:layout/>
+      <c:layout>
+        <c:manualLayout>
+          <c:layoutTarget val="inner"/>
+          <c:xMode val="edge"/>
+          <c:yMode val="edge"/>
+          <c:x val="0.20530102467841674"/>
+          <c:y val="0.26434316353887399"/>
+          <c:w val="0.72105604446503013"/>
+          <c:h val="0.42853391315361722"/>
+        </c:manualLayout>
+      </c:layout>
       <c:scatterChart>
         <c:scatterStyle val="smoothMarker"/>
         <c:varyColors val="0"/>
@@ -5752,11 +5875,11 @@
           <c:showPercent val="0"/>
           <c:showBubbleSize val="0"/>
         </c:dLbls>
-        <c:axId val="523736224"/>
-        <c:axId val="523735832"/>
+        <c:axId val="167914048"/>
+        <c:axId val="167914608"/>
       </c:scatterChart>
       <c:valAx>
-        <c:axId val="523736224"/>
+        <c:axId val="167914048"/>
         <c:scaling>
           <c:logBase val="2"/>
           <c:orientation val="minMax"/>
@@ -5808,6 +5931,14 @@
               </a:p>
             </c:rich>
           </c:tx>
+          <c:layout>
+            <c:manualLayout>
+              <c:xMode val="edge"/>
+              <c:yMode val="edge"/>
+              <c:x val="0.39409538204009331"/>
+              <c:y val="0.78618214200952286"/>
+            </c:manualLayout>
+          </c:layout>
           <c:overlay val="0"/>
           <c:spPr>
             <a:noFill/>
@@ -5874,12 +6005,12 @@
             <a:endParaRPr lang="en-US"/>
           </a:p>
         </c:txPr>
-        <c:crossAx val="523735832"/>
+        <c:crossAx val="167914608"/>
         <c:crosses val="autoZero"/>
         <c:crossBetween val="midCat"/>
       </c:valAx>
       <c:valAx>
-        <c:axId val="523735832"/>
+        <c:axId val="167914608"/>
         <c:scaling>
           <c:orientation val="minMax"/>
           <c:min val="120"/>
@@ -5931,6 +6062,7 @@
               </a:p>
             </c:rich>
           </c:tx>
+          <c:layout/>
           <c:overlay val="0"/>
           <c:spPr>
             <a:noFill/>
@@ -5997,7 +6129,7 @@
             <a:endParaRPr lang="en-US"/>
           </a:p>
         </c:txPr>
-        <c:crossAx val="523736224"/>
+        <c:crossAx val="167914048"/>
         <c:crosses val="autoZero"/>
         <c:crossBetween val="midCat"/>
       </c:valAx>
@@ -6011,6 +6143,7 @@
     </c:plotArea>
     <c:legend>
       <c:legendPos val="b"/>
+      <c:layout/>
       <c:overlay val="0"/>
       <c:spPr>
         <a:noFill/>
@@ -6550,11 +6683,11 @@
           <c:showPercent val="0"/>
           <c:showBubbleSize val="0"/>
         </c:dLbls>
-        <c:axId val="519137240"/>
-        <c:axId val="519138024"/>
+        <c:axId val="169921312"/>
+        <c:axId val="169921872"/>
       </c:scatterChart>
       <c:valAx>
-        <c:axId val="519137240"/>
+        <c:axId val="169921312"/>
         <c:scaling>
           <c:logBase val="2"/>
           <c:orientation val="minMax"/>
@@ -6601,6 +6734,7 @@
               </a:p>
             </c:rich>
           </c:tx>
+          <c:layout/>
           <c:overlay val="0"/>
           <c:spPr>
             <a:noFill/>
@@ -6667,12 +6801,12 @@
             <a:endParaRPr lang="en-US"/>
           </a:p>
         </c:txPr>
-        <c:crossAx val="519138024"/>
+        <c:crossAx val="169921872"/>
         <c:crosses val="autoZero"/>
         <c:crossBetween val="midCat"/>
       </c:valAx>
       <c:valAx>
-        <c:axId val="519138024"/>
+        <c:axId val="169921872"/>
         <c:scaling>
           <c:orientation val="minMax"/>
           <c:min val="120"/>
@@ -6719,6 +6853,7 @@
               </a:p>
             </c:rich>
           </c:tx>
+          <c:layout/>
           <c:overlay val="0"/>
           <c:spPr>
             <a:noFill/>
@@ -6785,7 +6920,7 @@
             <a:endParaRPr lang="en-US"/>
           </a:p>
         </c:txPr>
-        <c:crossAx val="519137240"/>
+        <c:crossAx val="169921312"/>
         <c:crosses val="autoZero"/>
         <c:crossBetween val="midCat"/>
       </c:valAx>
@@ -6799,6 +6934,7 @@
     </c:plotArea>
     <c:legend>
       <c:legendPos val="b"/>
+      <c:layout/>
       <c:overlay val="0"/>
       <c:spPr>
         <a:noFill/>
@@ -6905,6 +7041,7 @@
           </a:p>
         </c:rich>
       </c:tx>
+      <c:layout/>
       <c:overlay val="0"/>
       <c:spPr>
         <a:noFill/>
@@ -7326,11 +7463,11 @@
           <c:showPercent val="0"/>
           <c:showBubbleSize val="0"/>
         </c:dLbls>
-        <c:axId val="519138808"/>
-        <c:axId val="314565416"/>
+        <c:axId val="170059184"/>
+        <c:axId val="170059744"/>
       </c:scatterChart>
       <c:valAx>
-        <c:axId val="519138808"/>
+        <c:axId val="170059184"/>
         <c:scaling>
           <c:logBase val="2"/>
           <c:orientation val="minMax"/>
@@ -7382,6 +7519,7 @@
               </a:p>
             </c:rich>
           </c:tx>
+          <c:layout/>
           <c:overlay val="0"/>
           <c:spPr>
             <a:noFill/>
@@ -7448,12 +7586,12 @@
             <a:endParaRPr lang="en-US"/>
           </a:p>
         </c:txPr>
-        <c:crossAx val="314565416"/>
+        <c:crossAx val="170059744"/>
         <c:crosses val="autoZero"/>
         <c:crossBetween val="midCat"/>
       </c:valAx>
       <c:valAx>
-        <c:axId val="314565416"/>
+        <c:axId val="170059744"/>
         <c:scaling>
           <c:orientation val="minMax"/>
           <c:min val="200"/>
@@ -7500,6 +7638,7 @@
               </a:p>
             </c:rich>
           </c:tx>
+          <c:layout/>
           <c:overlay val="0"/>
           <c:spPr>
             <a:noFill/>
@@ -7566,7 +7705,7 @@
             <a:endParaRPr lang="en-US"/>
           </a:p>
         </c:txPr>
-        <c:crossAx val="519138808"/>
+        <c:crossAx val="170059184"/>
         <c:crosses val="autoZero"/>
         <c:crossBetween val="midCat"/>
       </c:valAx>
@@ -7580,6 +7719,7 @@
     </c:plotArea>
     <c:legend>
       <c:legendPos val="b"/>
+      <c:layout/>
       <c:overlay val="0"/>
       <c:spPr>
         <a:noFill/>
@@ -8118,11 +8258,11 @@
           <c:showPercent val="0"/>
           <c:showBubbleSize val="0"/>
         </c:dLbls>
-        <c:axId val="390624520"/>
-        <c:axId val="390627264"/>
+        <c:axId val="170063664"/>
+        <c:axId val="170064224"/>
       </c:scatterChart>
       <c:valAx>
-        <c:axId val="390624520"/>
+        <c:axId val="170063664"/>
         <c:scaling>
           <c:logBase val="2"/>
           <c:orientation val="minMax"/>
@@ -8174,6 +8314,7 @@
               </a:p>
             </c:rich>
           </c:tx>
+          <c:layout/>
           <c:overlay val="0"/>
           <c:spPr>
             <a:noFill/>
@@ -8240,12 +8381,12 @@
             <a:endParaRPr lang="en-US"/>
           </a:p>
         </c:txPr>
-        <c:crossAx val="390627264"/>
+        <c:crossAx val="170064224"/>
         <c:crosses val="autoZero"/>
         <c:crossBetween val="midCat"/>
       </c:valAx>
       <c:valAx>
-        <c:axId val="390627264"/>
+        <c:axId val="170064224"/>
         <c:scaling>
           <c:orientation val="minMax"/>
           <c:min val="200"/>
@@ -8292,6 +8433,7 @@
               </a:p>
             </c:rich>
           </c:tx>
+          <c:layout/>
           <c:overlay val="0"/>
           <c:spPr>
             <a:noFill/>
@@ -8358,7 +8500,7 @@
             <a:endParaRPr lang="en-US"/>
           </a:p>
         </c:txPr>
-        <c:crossAx val="390624520"/>
+        <c:crossAx val="170063664"/>
         <c:crosses val="autoZero"/>
         <c:crossBetween val="midCat"/>
       </c:valAx>
@@ -8372,6 +8514,7 @@
     </c:plotArea>
     <c:legend>
       <c:legendPos val="b"/>
+      <c:layout/>
       <c:overlay val="0"/>
       <c:spPr>
         <a:noFill/>
@@ -8481,6 +8624,7 @@
           </a:p>
         </c:rich>
       </c:tx>
+      <c:layout/>
       <c:overlay val="0"/>
       <c:spPr>
         <a:noFill/>
@@ -8892,11 +9036,11 @@
           <c:showPercent val="0"/>
           <c:showBubbleSize val="0"/>
         </c:dLbls>
-        <c:axId val="390628048"/>
-        <c:axId val="390243704"/>
+        <c:axId val="170068144"/>
+        <c:axId val="170068704"/>
       </c:scatterChart>
       <c:valAx>
-        <c:axId val="390628048"/>
+        <c:axId val="170068144"/>
         <c:scaling>
           <c:logBase val="2"/>
           <c:orientation val="minMax"/>
@@ -8948,6 +9092,7 @@
               </a:p>
             </c:rich>
           </c:tx>
+          <c:layout/>
           <c:overlay val="0"/>
           <c:spPr>
             <a:noFill/>
@@ -9014,12 +9159,12 @@
             <a:endParaRPr lang="en-US"/>
           </a:p>
         </c:txPr>
-        <c:crossAx val="390243704"/>
+        <c:crossAx val="170068704"/>
         <c:crosses val="autoZero"/>
         <c:crossBetween val="midCat"/>
       </c:valAx>
       <c:valAx>
-        <c:axId val="390243704"/>
+        <c:axId val="170068704"/>
         <c:scaling>
           <c:orientation val="minMax"/>
           <c:min val="800"/>
@@ -9066,6 +9211,7 @@
               </a:p>
             </c:rich>
           </c:tx>
+          <c:layout/>
           <c:overlay val="0"/>
           <c:spPr>
             <a:noFill/>
@@ -9132,7 +9278,7 @@
             <a:endParaRPr lang="en-US"/>
           </a:p>
         </c:txPr>
-        <c:crossAx val="390628048"/>
+        <c:crossAx val="170068144"/>
         <c:crosses val="autoZero"/>
         <c:crossBetween val="midCat"/>
       </c:valAx>
@@ -9146,6 +9292,7 @@
     </c:plotArea>
     <c:legend>
       <c:legendPos val="b"/>
+      <c:layout/>
       <c:overlay val="0"/>
       <c:spPr>
         <a:noFill/>
@@ -9255,6 +9402,7 @@
           </a:p>
         </c:rich>
       </c:tx>
+      <c:layout/>
       <c:overlay val="0"/>
       <c:spPr>
         <a:noFill/>
@@ -9666,11 +9814,11 @@
           <c:showPercent val="0"/>
           <c:showBubbleSize val="0"/>
         </c:dLbls>
-        <c:axId val="390236648"/>
-        <c:axId val="390237040"/>
+        <c:axId val="170072624"/>
+        <c:axId val="170073184"/>
       </c:scatterChart>
       <c:valAx>
-        <c:axId val="390236648"/>
+        <c:axId val="170072624"/>
         <c:scaling>
           <c:logBase val="2"/>
           <c:orientation val="minMax"/>
@@ -9722,6 +9870,7 @@
               </a:p>
             </c:rich>
           </c:tx>
+          <c:layout/>
           <c:overlay val="0"/>
           <c:spPr>
             <a:noFill/>
@@ -9788,12 +9937,12 @@
             <a:endParaRPr lang="en-US"/>
           </a:p>
         </c:txPr>
-        <c:crossAx val="390237040"/>
+        <c:crossAx val="170073184"/>
         <c:crosses val="autoZero"/>
         <c:crossBetween val="midCat"/>
       </c:valAx>
       <c:valAx>
-        <c:axId val="390237040"/>
+        <c:axId val="170073184"/>
         <c:scaling>
           <c:orientation val="minMax"/>
           <c:min val="800"/>
@@ -9840,6 +9989,7 @@
               </a:p>
             </c:rich>
           </c:tx>
+          <c:layout/>
           <c:overlay val="0"/>
           <c:spPr>
             <a:noFill/>
@@ -9906,7 +10056,7 @@
             <a:endParaRPr lang="en-US"/>
           </a:p>
         </c:txPr>
-        <c:crossAx val="390236648"/>
+        <c:crossAx val="170072624"/>
         <c:crosses val="autoZero"/>
         <c:crossBetween val="midCat"/>
       </c:valAx>
@@ -9920,6 +10070,7 @@
     </c:plotArea>
     <c:legend>
       <c:legendPos val="b"/>
+      <c:layout/>
       <c:overlay val="0"/>
       <c:spPr>
         <a:noFill/>

</xml_diff>